<commit_message>
Updated OLL and PLL doc and pdfs
</commit_message>
<xml_diff>
--- a/3x3x3/oll.docx
+++ b/3x3x3/oll.docx
@@ -76,8 +76,6 @@
           <w:szCs w:val="20"/>
         </w:rPr>
       </w:pPr>
-      <w:bookmarkStart w:id="0" w:name="_GoBack"/>
-      <w:bookmarkEnd w:id="0"/>
     </w:p>
     <w:tbl>
       <w:tblPr>
@@ -411,7 +409,17 @@
                 <w:szCs w:val="19"/>
                 <w:lang w:val="en"/>
               </w:rPr>
-              <w:t>y' l' U' L U r U' R' F</w:t>
+              <w:t>y' l' U' L U R U' r</w:t>
+            </w:r>
+            <w:r>
+              <w:rPr>
+                <w:rFonts w:ascii="Verdana" w:hAnsi="Verdana" w:cs="Arial"/>
+                <w:color w:val="000000"/>
+                <w:sz w:val="19"/>
+                <w:szCs w:val="19"/>
+                <w:lang w:val="en"/>
+              </w:rPr>
+              <w:t>' F</w:t>
             </w:r>
           </w:p>
         </w:tc>
@@ -561,7 +569,7 @@
                 <w:szCs w:val="19"/>
                 <w:lang w:val="en"/>
               </w:rPr>
-              <w:t>y F' L F' l' U' L' U l</w:t>
+              <w:t>y F' L F l' U' L' U l</w:t>
             </w:r>
           </w:p>
         </w:tc>
@@ -1153,7 +1161,27 @@
                 <w:szCs w:val="19"/>
                 <w:lang w:val="en"/>
               </w:rPr>
-              <w:t>F R U R' U' R U R' U' F'</w:t>
+              <w:t xml:space="preserve">F R U R' U' R U R' U' </w:t>
+            </w:r>
+            <w:r>
+              <w:rPr>
+                <w:rFonts w:ascii="Verdana" w:hAnsi="Verdana" w:cs="Arial"/>
+                <w:color w:val="000000"/>
+                <w:sz w:val="19"/>
+                <w:szCs w:val="19"/>
+                <w:lang w:val="en"/>
+              </w:rPr>
+              <w:t xml:space="preserve">R U R' U' </w:t>
+            </w:r>
+            <w:r>
+              <w:rPr>
+                <w:rFonts w:ascii="Verdana" w:hAnsi="Verdana" w:cs="Arial"/>
+                <w:color w:val="000000"/>
+                <w:sz w:val="19"/>
+                <w:szCs w:val="19"/>
+                <w:lang w:val="en"/>
+              </w:rPr>
+              <w:t>F'</w:t>
             </w:r>
           </w:p>
         </w:tc>
@@ -2532,18 +2560,46 @@
               <w:jc w:val="center"/>
               <w:rPr>
                 <w:rFonts w:ascii="Verdana" w:hAnsi="Verdana"/>
-                <w:sz w:val="19"/>
-                <w:szCs w:val="19"/>
-              </w:rPr>
-            </w:pPr>
-            <w:r>
-              <w:rPr>
-                <w:rFonts w:ascii="Verdana" w:hAnsi="Verdana"/>
                 <w:color w:val="000000"/>
                 <w:sz w:val="19"/>
                 <w:szCs w:val="19"/>
               </w:rPr>
+            </w:pPr>
+            <w:r>
+              <w:rPr>
+                <w:rFonts w:ascii="Verdana" w:hAnsi="Verdana"/>
+                <w:color w:val="000000"/>
+                <w:sz w:val="19"/>
+                <w:szCs w:val="19"/>
+              </w:rPr>
+              <w:t xml:space="preserve">y2 </w:t>
+            </w:r>
+            <w:r>
+              <w:rPr>
+                <w:rFonts w:ascii="Verdana" w:hAnsi="Verdana"/>
+                <w:color w:val="000000"/>
+                <w:sz w:val="19"/>
+                <w:szCs w:val="19"/>
+              </w:rPr>
               <w:t>R' U' R U' R' U2 R B' R' U' R U B</w:t>
+            </w:r>
+          </w:p>
+          <w:p>
+            <w:pPr>
+              <w:jc w:val="center"/>
+              <w:rPr>
+                <w:rFonts w:ascii="Verdana" w:hAnsi="Verdana"/>
+                <w:sz w:val="19"/>
+                <w:szCs w:val="19"/>
+              </w:rPr>
+            </w:pPr>
+            <w:r>
+              <w:rPr>
+                <w:rFonts w:ascii="Verdana" w:hAnsi="Verdana"/>
+                <w:sz w:val="19"/>
+                <w:szCs w:val="19"/>
+              </w:rPr>
+              <w:t>R' U' R U' R' U2 R F R' U' R U F'</w:t>
             </w:r>
           </w:p>
         </w:tc>
@@ -2680,6 +2736,15 @@
               </w:rPr>
               <w:t>F U R U2 R' U' R U2 R' U' F</w:t>
             </w:r>
+            <w:r>
+              <w:rPr>
+                <w:rFonts w:ascii="Verdana" w:hAnsi="Verdana"/>
+                <w:noProof/>
+                <w:sz w:val="19"/>
+                <w:szCs w:val="19"/>
+              </w:rPr>
+              <w:t>’</w:t>
+            </w:r>
           </w:p>
           <w:p>
             <w:pPr>
@@ -2873,7 +2938,7 @@
                 <w:sz w:val="19"/>
                 <w:szCs w:val="19"/>
               </w:rPr>
-              <w:t>F' U' L' U2 L U L' U2 L U F'</w:t>
+              <w:t>F' U' L' U2 L U L' U2 L U F</w:t>
             </w:r>
           </w:p>
           <w:p>
@@ -3867,7 +3932,7 @@
                 <w:sz w:val="19"/>
                 <w:szCs w:val="19"/>
               </w:rPr>
-              <w:t>y R' U' R y r U' r' U r U r'</w:t>
+              <w:t>R' U' R y r U' r' U r U r'</w:t>
             </w:r>
           </w:p>
         </w:tc>
@@ -5668,6 +5733,15 @@
                 <w:sz w:val="19"/>
                 <w:szCs w:val="19"/>
               </w:rPr>
+              <w:t xml:space="preserve">y2 </w:t>
+            </w:r>
+            <w:r>
+              <w:rPr>
+                <w:rFonts w:ascii="Verdana" w:hAnsi="Verdana"/>
+                <w:noProof/>
+                <w:sz w:val="19"/>
+                <w:szCs w:val="19"/>
+              </w:rPr>
               <w:t xml:space="preserve">r' U r2 U' </w:t>
             </w:r>
             <w:r>
@@ -5868,7 +5942,7 @@
                 <w:sz w:val="19"/>
                 <w:szCs w:val="19"/>
               </w:rPr>
-              <w:t>y' r U' r2 U r2 U r2 U' r</w:t>
+              <w:t>y r U' r2 U r2 U r2 U' r</w:t>
             </w:r>
           </w:p>
           <w:p>
@@ -6208,7 +6282,7 @@
                 <w:szCs w:val="19"/>
                 <w:lang w:val="en"/>
               </w:rPr>
-              <w:t>f' U' L' U L f'</w:t>
+              <w:t>f' U' L' U L f</w:t>
             </w:r>
           </w:p>
         </w:tc>
@@ -6354,21 +6428,51 @@
             <w:pPr>
               <w:jc w:val="center"/>
               <w:rPr>
-                <w:rFonts w:ascii="Verdana" w:hAnsi="Verdana"/>
-                <w:sz w:val="19"/>
-                <w:szCs w:val="19"/>
-              </w:rPr>
-            </w:pPr>
-            <w:r>
-              <w:rPr>
                 <w:rFonts w:ascii="Verdana" w:hAnsi="Verdana" w:cs="Arial"/>
                 <w:color w:val="000000"/>
                 <w:sz w:val="19"/>
                 <w:szCs w:val="19"/>
                 <w:lang w:val="en"/>
               </w:rPr>
+            </w:pPr>
+            <w:r>
+              <w:rPr>
+                <w:rFonts w:ascii="Verdana" w:hAnsi="Verdana" w:cs="Arial"/>
+                <w:color w:val="000000"/>
+                <w:sz w:val="19"/>
+                <w:szCs w:val="19"/>
+                <w:lang w:val="en"/>
+              </w:rPr>
               <w:t>R' U' R U R B' R' B</w:t>
             </w:r>
+          </w:p>
+          <w:p>
+            <w:pPr>
+              <w:jc w:val="center"/>
+              <w:rPr>
+                <w:rFonts w:ascii="Verdana" w:hAnsi="Verdana"/>
+                <w:sz w:val="19"/>
+                <w:szCs w:val="19"/>
+              </w:rPr>
+            </w:pPr>
+            <w:r>
+              <w:rPr>
+                <w:rFonts w:ascii="Verdana" w:hAnsi="Verdana"/>
+                <w:sz w:val="19"/>
+                <w:szCs w:val="19"/>
+              </w:rPr>
+              <w:t>F R U' R' U R U R' F'</w:t>
+            </w:r>
+          </w:p>
+          <w:p>
+            <w:pPr>
+              <w:jc w:val="center"/>
+              <w:rPr>
+                <w:rFonts w:ascii="Verdana" w:hAnsi="Verdana"/>
+                <w:sz w:val="19"/>
+                <w:szCs w:val="19"/>
+              </w:rPr>
+            </w:pPr>
           </w:p>
         </w:tc>
         <w:tc>
@@ -6524,7 +6628,17 @@
                 <w:szCs w:val="19"/>
                 <w:lang w:val="en"/>
               </w:rPr>
-              <w:t>y' R U R F' R' F U' R'</w:t>
+              <w:t>y' R U R B</w:t>
+            </w:r>
+            <w:r>
+              <w:rPr>
+                <w:rFonts w:ascii="Verdana" w:hAnsi="Verdana" w:cs="Arial"/>
+                <w:color w:val="000000"/>
+                <w:sz w:val="19"/>
+                <w:szCs w:val="19"/>
+                <w:lang w:val="en"/>
+              </w:rPr>
+              <w:t>' R' F U' R'</w:t>
             </w:r>
           </w:p>
         </w:tc>
@@ -6666,29 +6780,6 @@
           </w:p>
           <w:p>
             <w:pPr>
-              <w:pStyle w:val="NoSpacing"/>
-              <w:jc w:val="center"/>
-              <w:rPr>
-                <w:rFonts w:ascii="Verdana" w:hAnsi="Verdana" w:cs="Arial"/>
-                <w:color w:val="000000"/>
-                <w:sz w:val="19"/>
-                <w:szCs w:val="19"/>
-                <w:lang w:val="en"/>
-              </w:rPr>
-            </w:pPr>
-            <w:r>
-              <w:rPr>
-                <w:rFonts w:ascii="Verdana" w:hAnsi="Verdana" w:cs="Arial"/>
-                <w:color w:val="000000"/>
-                <w:sz w:val="19"/>
-                <w:szCs w:val="19"/>
-                <w:lang w:val="en"/>
-              </w:rPr>
-              <w:t>y2 R' U' R U y' x' R U L' U' M'</w:t>
-            </w:r>
-          </w:p>
-          <w:p>
-            <w:pPr>
               <w:jc w:val="center"/>
               <w:rPr>
                 <w:rFonts w:ascii="Verdana" w:hAnsi="Verdana" w:cs="Arial"/>
@@ -6733,16 +6824,6 @@
                 <w:szCs w:val="19"/>
               </w:rPr>
             </w:pPr>
-          </w:p>
-          <w:p>
-            <w:pPr>
-              <w:jc w:val="center"/>
-              <w:rPr>
-                <w:rFonts w:ascii="Verdana" w:hAnsi="Verdana"/>
-                <w:sz w:val="19"/>
-                <w:szCs w:val="19"/>
-              </w:rPr>
-            </w:pPr>
             <w:r>
               <w:rPr>
                 <w:rFonts w:ascii="Verdana" w:hAnsi="Verdana"/>
@@ -6751,10 +6832,10 @@
                 <w:szCs w:val="19"/>
               </w:rPr>
               <w:drawing>
-                <wp:inline distT="0" distB="0" distL="0" distR="0" wp14:anchorId="464BE938" wp14:editId="693ED1A6">
+                <wp:inline distT="0" distB="0" distL="0" distR="0" wp14:anchorId="17C5FDA8" wp14:editId="21A0D439">
                   <wp:extent cx="946150" cy="946150"/>
                   <wp:effectExtent l="0" t="0" r="6350" b="6350"/>
-                  <wp:docPr id="193" name="Picture 193" descr="C:\Users\Valued Customer\Documents\GitHub\sa967st.github.io\images\oll\39.png"/>
+                  <wp:docPr id="52" name="Picture 52" descr="C:\Users\Valued Customer\Documents\GitHub\sa967st.github.io\images\oll\40.png"/>
                   <wp:cNvGraphicFramePr>
                     <a:graphicFrameLocks xmlns:a="http://schemas.openxmlformats.org/drawingml/2006/main" noChangeAspect="1"/>
                   </wp:cNvGraphicFramePr>
@@ -6762,7 +6843,7 @@
                     <a:graphicData uri="http://schemas.openxmlformats.org/drawingml/2006/picture">
                       <pic:pic xmlns:pic="http://schemas.openxmlformats.org/drawingml/2006/picture">
                         <pic:nvPicPr>
-                          <pic:cNvPr id="0" name="Picture 40" descr="C:\Users\Valued Customer\Documents\GitHub\sa967st.github.io\images\oll\39.png"/>
+                          <pic:cNvPr id="0" name="Picture 41" descr="C:\Users\Valued Customer\Documents\GitHub\sa967st.github.io\images\oll\40.png"/>
                           <pic:cNvPicPr>
                             <a:picLocks noChangeAspect="1" noChangeArrowheads="1"/>
                           </pic:cNvPicPr>
@@ -6781,7 +6862,7 @@
                           </a:stretch>
                         </pic:blipFill>
                         <pic:spPr bwMode="auto">
-                          <a:xfrm rot="10800000">
+                          <a:xfrm>
                             <a:off x="0" y="0"/>
                             <a:ext cx="946150" cy="946150"/>
                           </a:xfrm>
@@ -6925,10 +7006,10 @@
                 <w:szCs w:val="19"/>
               </w:rPr>
               <w:drawing>
-                <wp:inline distT="0" distB="0" distL="0" distR="0" wp14:anchorId="78A9B53F" wp14:editId="219B1791">
+                <wp:inline distT="0" distB="0" distL="0" distR="0" wp14:anchorId="6C2AAA66" wp14:editId="3BD800C5">
                   <wp:extent cx="946150" cy="946150"/>
                   <wp:effectExtent l="0" t="0" r="6350" b="6350"/>
-                  <wp:docPr id="52" name="Picture 52" descr="C:\Users\Valued Customer\Documents\GitHub\sa967st.github.io\images\oll\40.png"/>
+                  <wp:docPr id="193" name="Picture 193" descr="C:\Users\Valued Customer\Documents\GitHub\sa967st.github.io\images\oll\39.png"/>
                   <wp:cNvGraphicFramePr>
                     <a:graphicFrameLocks xmlns:a="http://schemas.openxmlformats.org/drawingml/2006/main" noChangeAspect="1"/>
                   </wp:cNvGraphicFramePr>
@@ -6936,7 +7017,7 @@
                     <a:graphicData uri="http://schemas.openxmlformats.org/drawingml/2006/picture">
                       <pic:pic xmlns:pic="http://schemas.openxmlformats.org/drawingml/2006/picture">
                         <pic:nvPicPr>
-                          <pic:cNvPr id="0" name="Picture 41" descr="C:\Users\Valued Customer\Documents\GitHub\sa967st.github.io\images\oll\40.png"/>
+                          <pic:cNvPr id="0" name="Picture 40" descr="C:\Users\Valued Customer\Documents\GitHub\sa967st.github.io\images\oll\39.png"/>
                           <pic:cNvPicPr>
                             <a:picLocks noChangeAspect="1" noChangeArrowheads="1"/>
                           </pic:cNvPicPr>
@@ -6955,7 +7036,7 @@
                           </a:stretch>
                         </pic:blipFill>
                         <pic:spPr bwMode="auto">
-                          <a:xfrm>
+                          <a:xfrm rot="10800000">
                             <a:off x="0" y="0"/>
                             <a:ext cx="946150" cy="946150"/>
                           </a:xfrm>
@@ -7425,7 +7506,182 @@
                 <w:szCs w:val="19"/>
               </w:rPr>
               <w:drawing>
-                <wp:inline distT="0" distB="0" distL="0" distR="0" wp14:anchorId="2E143E5C" wp14:editId="59A92537">
+                <wp:inline distT="0" distB="0" distL="0" distR="0" wp14:anchorId="3936EC17" wp14:editId="0B0C0533">
+                  <wp:extent cx="946150" cy="946150"/>
+                  <wp:effectExtent l="0" t="0" r="6350" b="6350"/>
+                  <wp:docPr id="60" name="Picture 60" descr="C:\Users\Valued Customer\Documents\GitHub\sa967st.github.io\images\oll\15.png"/>
+                  <wp:cNvGraphicFramePr>
+                    <a:graphicFrameLocks xmlns:a="http://schemas.openxmlformats.org/drawingml/2006/main" noChangeAspect="1"/>
+                  </wp:cNvGraphicFramePr>
+                  <a:graphic xmlns:a="http://schemas.openxmlformats.org/drawingml/2006/main">
+                    <a:graphicData uri="http://schemas.openxmlformats.org/drawingml/2006/picture">
+                      <pic:pic xmlns:pic="http://schemas.openxmlformats.org/drawingml/2006/picture">
+                        <pic:nvPicPr>
+                          <pic:cNvPr id="0" name="Picture 16" descr="C:\Users\Valued Customer\Documents\GitHub\sa967st.github.io\images\oll\15.png"/>
+                          <pic:cNvPicPr>
+                            <a:picLocks noChangeAspect="1" noChangeArrowheads="1"/>
+                          </pic:cNvPicPr>
+                        </pic:nvPicPr>
+                        <pic:blipFill>
+                          <a:blip r:embed="rId52">
+                            <a:extLst>
+                              <a:ext uri="{28A0092B-C50C-407E-A947-70E740481C1C}">
+                                <a14:useLocalDpi xmlns:a14="http://schemas.microsoft.com/office/drawing/2010/main" val="0"/>
+                              </a:ext>
+                            </a:extLst>
+                          </a:blip>
+                          <a:srcRect/>
+                          <a:stretch>
+                            <a:fillRect/>
+                          </a:stretch>
+                        </pic:blipFill>
+                        <pic:spPr bwMode="auto">
+                          <a:xfrm>
+                            <a:off x="0" y="0"/>
+                            <a:ext cx="946150" cy="946150"/>
+                          </a:xfrm>
+                          <a:prstGeom prst="rect">
+                            <a:avLst/>
+                          </a:prstGeom>
+                          <a:noFill/>
+                          <a:ln>
+                            <a:noFill/>
+                          </a:ln>
+                        </pic:spPr>
+                      </pic:pic>
+                    </a:graphicData>
+                  </a:graphic>
+                </wp:inline>
+              </w:drawing>
+            </w:r>
+          </w:p>
+          <w:p>
+            <w:pPr>
+              <w:jc w:val="center"/>
+              <w:rPr>
+                <w:rFonts w:ascii="Verdana" w:hAnsi="Verdana"/>
+                <w:sz w:val="19"/>
+                <w:szCs w:val="19"/>
+              </w:rPr>
+            </w:pPr>
+            <w:r>
+              <w:rPr>
+                <w:rFonts w:ascii="Verdana" w:hAnsi="Verdana"/>
+                <w:sz w:val="19"/>
+                <w:szCs w:val="19"/>
+              </w:rPr>
+              <w:t xml:space="preserve">44 </w:t>
+            </w:r>
+            <w:r>
+              <w:rPr>
+                <w:rFonts w:ascii="Verdana" w:hAnsi="Verdana"/>
+                <w:noProof/>
+                <w:sz w:val="19"/>
+                <w:szCs w:val="19"/>
+              </w:rPr>
+              <w:t xml:space="preserve">– </w:t>
+            </w:r>
+            <w:r>
+              <w:rPr>
+                <w:rFonts w:ascii="Verdana" w:hAnsi="Verdana"/>
+                <w:noProof/>
+                <w:sz w:val="19"/>
+                <w:szCs w:val="19"/>
+              </w:rPr>
+              <w:t>Slipper</w:t>
+            </w:r>
+            <w:r>
+              <w:rPr>
+                <w:rFonts w:ascii="Verdana" w:hAnsi="Verdana"/>
+                <w:noProof/>
+                <w:sz w:val="19"/>
+                <w:szCs w:val="19"/>
+              </w:rPr>
+              <w:t xml:space="preserve"> (</w:t>
+            </w:r>
+            <w:r>
+              <w:rPr>
+                <w:rFonts w:ascii="Verdana" w:hAnsi="Verdana"/>
+                <w:sz w:val="19"/>
+                <w:szCs w:val="19"/>
+              </w:rPr>
+              <w:t>15</w:t>
+            </w:r>
+            <w:r>
+              <w:rPr>
+                <w:rFonts w:ascii="Verdana" w:hAnsi="Verdana"/>
+                <w:sz w:val="19"/>
+                <w:szCs w:val="19"/>
+              </w:rPr>
+              <w:t>)</w:t>
+            </w:r>
+          </w:p>
+          <w:p>
+            <w:pPr>
+              <w:pStyle w:val="NoSpacing"/>
+              <w:jc w:val="center"/>
+              <w:rPr>
+                <w:rFonts w:ascii="Verdana" w:hAnsi="Verdana"/>
+                <w:noProof/>
+                <w:sz w:val="19"/>
+                <w:szCs w:val="19"/>
+              </w:rPr>
+            </w:pPr>
+            <w:r>
+              <w:rPr>
+                <w:rFonts w:ascii="Verdana" w:hAnsi="Verdana"/>
+                <w:noProof/>
+                <w:sz w:val="19"/>
+                <w:szCs w:val="19"/>
+              </w:rPr>
+              <w:t>r' U' r R' U' R U r' U r</w:t>
+            </w:r>
+          </w:p>
+          <w:p>
+            <w:pPr>
+              <w:jc w:val="center"/>
+              <w:rPr>
+                <w:rFonts w:ascii="Verdana" w:hAnsi="Verdana"/>
+                <w:sz w:val="19"/>
+                <w:szCs w:val="19"/>
+              </w:rPr>
+            </w:pPr>
+            <w:r>
+              <w:rPr>
+                <w:rFonts w:ascii="Verdana" w:hAnsi="Verdana"/>
+                <w:noProof/>
+                <w:sz w:val="19"/>
+                <w:szCs w:val="19"/>
+              </w:rPr>
+              <w:t>y2 l' U' l L' U' L U l' U l</w:t>
+            </w:r>
+          </w:p>
+        </w:tc>
+      </w:tr>
+      <w:tr>
+        <w:tc>
+          <w:tcPr>
+            <w:tcW w:w="3654" w:type="dxa"/>
+          </w:tcPr>
+          <w:p>
+            <w:pPr>
+              <w:jc w:val="center"/>
+              <w:rPr>
+                <w:rFonts w:ascii="Verdana" w:hAnsi="Verdana"/>
+                <w:sz w:val="19"/>
+                <w:szCs w:val="19"/>
+              </w:rPr>
+            </w:pPr>
+            <w:r>
+              <w:rPr>
+                <w:rFonts w:ascii="Verdana" w:hAnsi="Verdana"/>
+                <w:noProof/>
+                <w:sz w:val="19"/>
+                <w:szCs w:val="19"/>
+              </w:rPr>
+              <w:lastRenderedPageBreak/>
+              <w:drawing>
+                <wp:inline distT="0" distB="0" distL="0" distR="0" wp14:anchorId="0229ACC6" wp14:editId="13D5CA40">
                   <wp:extent cx="946150" cy="946150"/>
                   <wp:effectExtent l="0" t="0" r="6350" b="6350"/>
                   <wp:docPr id="59" name="Picture 59" descr="C:\Users\Valued Customer\Documents\GitHub\sa967st.github.io\images\oll\16.png"/>
@@ -7442,7 +7698,7 @@
                           </pic:cNvPicPr>
                         </pic:nvPicPr>
                         <pic:blipFill>
-                          <a:blip r:embed="rId52">
+                          <a:blip r:embed="rId53">
                             <a:extLst>
                               <a:ext uri="{28A0092B-C50C-407E-A947-70E740481C1C}">
                                 <a14:useLocalDpi xmlns:a14="http://schemas.microsoft.com/office/drawing/2010/main" val="0"/>
@@ -7489,16 +7745,25 @@
                 <w:sz w:val="19"/>
                 <w:szCs w:val="19"/>
               </w:rPr>
-              <w:t xml:space="preserve">44 </w:t>
-            </w:r>
-            <w:r>
-              <w:rPr>
-                <w:rFonts w:ascii="Verdana" w:hAnsi="Verdana"/>
-                <w:noProof/>
-                <w:sz w:val="19"/>
-                <w:szCs w:val="19"/>
-              </w:rPr>
-              <w:t>– Limeback (</w:t>
+              <w:t xml:space="preserve">45 </w:t>
+            </w:r>
+            <w:r>
+              <w:rPr>
+                <w:rFonts w:ascii="Verdana" w:hAnsi="Verdana"/>
+                <w:noProof/>
+                <w:sz w:val="19"/>
+                <w:szCs w:val="19"/>
+              </w:rPr>
+              <w:t>Limeback</w:t>
+            </w:r>
+            <w:r>
+              <w:rPr>
+                <w:rFonts w:ascii="Verdana" w:hAnsi="Verdana"/>
+                <w:noProof/>
+                <w:sz w:val="19"/>
+                <w:szCs w:val="19"/>
+              </w:rPr>
+              <w:t xml:space="preserve"> (</w:t>
             </w:r>
             <w:r>
               <w:rPr>
@@ -7535,164 +7800,16 @@
                 <w:sz w:val="19"/>
                 <w:szCs w:val="19"/>
               </w:rPr>
-              <w:t>y2 r U r' R U R' U' r U' r'</w:t>
-            </w:r>
-          </w:p>
-          <w:p>
-            <w:pPr>
-              <w:jc w:val="center"/>
-              <w:rPr>
-                <w:rFonts w:ascii="Verdana" w:hAnsi="Verdana"/>
-                <w:sz w:val="19"/>
-                <w:szCs w:val="19"/>
-              </w:rPr>
-            </w:pPr>
-            <w:r>
-              <w:rPr>
-                <w:rFonts w:ascii="Verdana" w:hAnsi="Verdana"/>
-                <w:noProof/>
-                <w:sz w:val="19"/>
-                <w:szCs w:val="19"/>
-              </w:rPr>
-              <w:t>l U l' L U L' U' l U' l'</w:t>
-            </w:r>
-          </w:p>
-        </w:tc>
-      </w:tr>
-      <w:tr>
-        <w:tc>
-          <w:tcPr>
-            <w:tcW w:w="3654" w:type="dxa"/>
-          </w:tcPr>
-          <w:p>
-            <w:pPr>
-              <w:jc w:val="center"/>
-              <w:rPr>
-                <w:rFonts w:ascii="Verdana" w:hAnsi="Verdana"/>
-                <w:sz w:val="19"/>
-                <w:szCs w:val="19"/>
-              </w:rPr>
-            </w:pPr>
-            <w:r>
-              <w:rPr>
-                <w:rFonts w:ascii="Verdana" w:hAnsi="Verdana"/>
-                <w:noProof/>
-                <w:sz w:val="19"/>
-                <w:szCs w:val="19"/>
-              </w:rPr>
-              <w:lastRenderedPageBreak/>
-              <w:drawing>
-                <wp:inline distT="0" distB="0" distL="0" distR="0" wp14:anchorId="490587FF" wp14:editId="743F1361">
-                  <wp:extent cx="946150" cy="946150"/>
-                  <wp:effectExtent l="0" t="0" r="6350" b="6350"/>
-                  <wp:docPr id="60" name="Picture 60" descr="C:\Users\Valued Customer\Documents\GitHub\sa967st.github.io\images\oll\15.png"/>
-                  <wp:cNvGraphicFramePr>
-                    <a:graphicFrameLocks xmlns:a="http://schemas.openxmlformats.org/drawingml/2006/main" noChangeAspect="1"/>
-                  </wp:cNvGraphicFramePr>
-                  <a:graphic xmlns:a="http://schemas.openxmlformats.org/drawingml/2006/main">
-                    <a:graphicData uri="http://schemas.openxmlformats.org/drawingml/2006/picture">
-                      <pic:pic xmlns:pic="http://schemas.openxmlformats.org/drawingml/2006/picture">
-                        <pic:nvPicPr>
-                          <pic:cNvPr id="0" name="Picture 16" descr="C:\Users\Valued Customer\Documents\GitHub\sa967st.github.io\images\oll\15.png"/>
-                          <pic:cNvPicPr>
-                            <a:picLocks noChangeAspect="1" noChangeArrowheads="1"/>
-                          </pic:cNvPicPr>
-                        </pic:nvPicPr>
-                        <pic:blipFill>
-                          <a:blip r:embed="rId53">
-                            <a:extLst>
-                              <a:ext uri="{28A0092B-C50C-407E-A947-70E740481C1C}">
-                                <a14:useLocalDpi xmlns:a14="http://schemas.microsoft.com/office/drawing/2010/main" val="0"/>
-                              </a:ext>
-                            </a:extLst>
-                          </a:blip>
-                          <a:srcRect/>
-                          <a:stretch>
-                            <a:fillRect/>
-                          </a:stretch>
-                        </pic:blipFill>
-                        <pic:spPr bwMode="auto">
-                          <a:xfrm>
-                            <a:off x="0" y="0"/>
-                            <a:ext cx="946150" cy="946150"/>
-                          </a:xfrm>
-                          <a:prstGeom prst="rect">
-                            <a:avLst/>
-                          </a:prstGeom>
-                          <a:noFill/>
-                          <a:ln>
-                            <a:noFill/>
-                          </a:ln>
-                        </pic:spPr>
-                      </pic:pic>
-                    </a:graphicData>
-                  </a:graphic>
-                </wp:inline>
-              </w:drawing>
-            </w:r>
-          </w:p>
-          <w:p>
-            <w:pPr>
-              <w:jc w:val="center"/>
-              <w:rPr>
-                <w:rFonts w:ascii="Verdana" w:hAnsi="Verdana"/>
-                <w:sz w:val="19"/>
-                <w:szCs w:val="19"/>
-              </w:rPr>
-            </w:pPr>
-            <w:r>
-              <w:rPr>
-                <w:rFonts w:ascii="Verdana" w:hAnsi="Verdana"/>
-                <w:sz w:val="19"/>
-                <w:szCs w:val="19"/>
-              </w:rPr>
-              <w:t xml:space="preserve">45 </w:t>
-            </w:r>
-            <w:r>
-              <w:rPr>
-                <w:rFonts w:ascii="Verdana" w:hAnsi="Verdana"/>
-                <w:noProof/>
-                <w:sz w:val="19"/>
-                <w:szCs w:val="19"/>
-              </w:rPr>
-              <w:t>– Slipper (</w:t>
-            </w:r>
-            <w:r>
-              <w:rPr>
-                <w:rFonts w:ascii="Verdana" w:hAnsi="Verdana"/>
-                <w:sz w:val="19"/>
-                <w:szCs w:val="19"/>
-              </w:rPr>
-              <w:t>15</w:t>
-            </w:r>
-            <w:r>
-              <w:rPr>
-                <w:rFonts w:ascii="Verdana" w:hAnsi="Verdana"/>
-                <w:sz w:val="19"/>
-                <w:szCs w:val="19"/>
-              </w:rPr>
-              <w:t>)</w:t>
-            </w:r>
-          </w:p>
-          <w:p>
-            <w:pPr>
-              <w:pStyle w:val="NoSpacing"/>
-              <w:jc w:val="center"/>
-              <w:rPr>
-                <w:rFonts w:ascii="Verdana" w:hAnsi="Verdana"/>
-                <w:noProof/>
-                <w:sz w:val="19"/>
-                <w:szCs w:val="19"/>
-              </w:rPr>
-            </w:pPr>
-            <w:r>
-              <w:rPr>
-                <w:rFonts w:ascii="Verdana" w:hAnsi="Verdana"/>
-                <w:noProof/>
-                <w:sz w:val="19"/>
-                <w:szCs w:val="19"/>
-              </w:rPr>
-              <w:t>r' U' r R' U' R U r' U r</w:t>
+              <w:t xml:space="preserve">y2 </w:t>
+            </w:r>
+            <w:r>
+              <w:rPr>
+                <w:rFonts w:ascii="Verdana" w:hAnsi="Verdana"/>
+                <w:noProof/>
+                <w:sz w:val="19"/>
+                <w:szCs w:val="19"/>
+              </w:rPr>
+              <w:t>r U r' R U R' U' r U' r'</w:t>
             </w:r>
           </w:p>
           <w:p>
@@ -7714,7 +7831,7 @@
                 <w:sz w:val="19"/>
                 <w:szCs w:val="19"/>
               </w:rPr>
-              <w:t>y2 l' U' l L' U' L U l' U l</w:t>
+              <w:t>l U l' L U L' U' l U' l'</w:t>
             </w:r>
           </w:p>
         </w:tc>
@@ -7996,14 +8113,33 @@
                 <w:szCs w:val="19"/>
               </w:rPr>
             </w:pPr>
-            <w:r>
-              <w:rPr>
-                <w:rFonts w:ascii="Verdana" w:hAnsi="Verdana"/>
-                <w:noProof/>
-                <w:sz w:val="19"/>
-                <w:szCs w:val="19"/>
-              </w:rPr>
-              <w:t>y R U R' U R U' y R U' R' F'</w:t>
+            <w:bookmarkStart w:id="0" w:name="_GoBack"/>
+            <w:r>
+              <w:rPr>
+                <w:rFonts w:ascii="Verdana" w:hAnsi="Verdana"/>
+                <w:noProof/>
+                <w:sz w:val="19"/>
+                <w:szCs w:val="19"/>
+              </w:rPr>
+              <w:t>y</w:t>
+            </w:r>
+            <w:r>
+              <w:rPr>
+                <w:rFonts w:ascii="Verdana" w:hAnsi="Verdana"/>
+                <w:noProof/>
+                <w:sz w:val="19"/>
+                <w:szCs w:val="19"/>
+              </w:rPr>
+              <w:t>'</w:t>
+            </w:r>
+            <w:r>
+              <w:rPr>
+                <w:rFonts w:ascii="Verdana" w:hAnsi="Verdana"/>
+                <w:noProof/>
+                <w:sz w:val="19"/>
+                <w:szCs w:val="19"/>
+              </w:rPr>
+              <w:t xml:space="preserve"> R U R' U R U' y R U' R' F'</w:t>
             </w:r>
           </w:p>
           <w:p>
@@ -8024,36 +8160,63 @@
                 <w:sz w:val="19"/>
                 <w:szCs w:val="19"/>
               </w:rPr>
-              <w:t>y R' U' R U' R' U y' R' U R B</w:t>
-            </w:r>
-          </w:p>
-          <w:p>
-            <w:pPr>
-              <w:jc w:val="center"/>
-              <w:rPr>
-                <w:rFonts w:ascii="Verdana" w:hAnsi="Verdana"/>
-                <w:noProof/>
-                <w:sz w:val="19"/>
-                <w:szCs w:val="19"/>
-              </w:rPr>
-            </w:pPr>
-            <w:r>
-              <w:rPr>
-                <w:rFonts w:ascii="Verdana" w:hAnsi="Verdana"/>
-                <w:noProof/>
-                <w:sz w:val="19"/>
-                <w:szCs w:val="19"/>
-              </w:rPr>
-              <w:t xml:space="preserve">y' </w:t>
-            </w:r>
-            <w:r>
-              <w:rPr>
-                <w:rFonts w:ascii="Verdana" w:hAnsi="Verdana"/>
-                <w:noProof/>
-                <w:sz w:val="19"/>
-                <w:szCs w:val="19"/>
-              </w:rPr>
-              <w:t>R' U' B R' B' R B R' B' R'</w:t>
+              <w:t>y</w:t>
+            </w:r>
+            <w:r>
+              <w:rPr>
+                <w:rFonts w:ascii="Verdana" w:hAnsi="Verdana"/>
+                <w:noProof/>
+                <w:sz w:val="19"/>
+                <w:szCs w:val="19"/>
+              </w:rPr>
+              <w:t>'</w:t>
+            </w:r>
+            <w:r>
+              <w:rPr>
+                <w:rFonts w:ascii="Verdana" w:hAnsi="Verdana"/>
+                <w:noProof/>
+                <w:sz w:val="19"/>
+                <w:szCs w:val="19"/>
+              </w:rPr>
+              <w:t xml:space="preserve"> R' U' R U' R' U y' R' U R B</w:t>
+            </w:r>
+          </w:p>
+          <w:p>
+            <w:pPr>
+              <w:jc w:val="center"/>
+              <w:rPr>
+                <w:rFonts w:ascii="Verdana" w:hAnsi="Verdana"/>
+                <w:noProof/>
+                <w:sz w:val="19"/>
+                <w:szCs w:val="19"/>
+              </w:rPr>
+            </w:pPr>
+            <w:r>
+              <w:rPr>
+                <w:rFonts w:ascii="Verdana" w:hAnsi="Verdana"/>
+                <w:noProof/>
+                <w:sz w:val="19"/>
+                <w:szCs w:val="19"/>
+              </w:rPr>
+              <w:t>y</w:t>
+            </w:r>
+            <w:r>
+              <w:rPr>
+                <w:rFonts w:ascii="Verdana" w:hAnsi="Verdana"/>
+                <w:noProof/>
+                <w:sz w:val="19"/>
+                <w:szCs w:val="19"/>
+              </w:rPr>
+              <w:t xml:space="preserve"> </w:t>
+            </w:r>
+            <w:r>
+              <w:rPr>
+                <w:rFonts w:ascii="Verdana" w:hAnsi="Verdana"/>
+                <w:noProof/>
+                <w:sz w:val="19"/>
+                <w:szCs w:val="19"/>
+              </w:rPr>
+              <w:t>R' U' B R' B' R B R' B' R</w:t>
             </w:r>
             <w:r>
               <w:rPr>
@@ -8065,6 +8228,7 @@
               <w:t xml:space="preserve"> U R</w:t>
             </w:r>
           </w:p>
+          <w:bookmarkEnd w:id="0"/>
           <w:p>
             <w:pPr>
               <w:jc w:val="center"/>
@@ -11321,7 +11485,7 @@
 </file>
 
 <file path=customXml/itemProps1.xml><?xml version="1.0" encoding="utf-8"?>
-<ds:datastoreItem xmlns:ds="http://schemas.openxmlformats.org/officeDocument/2006/customXml" ds:itemID="{794B256C-A899-475D-84B4-B96B733BB299}">
+<ds:datastoreItem xmlns:ds="http://schemas.openxmlformats.org/officeDocument/2006/customXml" ds:itemID="{1FF9754B-CB9B-4457-B85D-7E88FBBEBD2A}">
   <ds:schemaRefs>
     <ds:schemaRef ds:uri="http://schemas.openxmlformats.org/officeDocument/2006/bibliography"/>
   </ds:schemaRefs>

</xml_diff>